<commit_message>
Avance de Fórmulas and Auditórias
</commit_message>
<xml_diff>
--- a/Nota de Avances de Excel.docx
+++ b/Nota de Avances de Excel.docx
@@ -63,24 +63,13 @@
         <w:spacing w:line="240" w:lineRule="auto"/>
       </w:pPr>
       <w:r>
-        <w:t xml:space="preserve">Utilizando referencia mixta son </w:t>
-      </w:r>
-      <w:proofErr w:type="gramStart"/>
-      <w:r>
-        <w:t xml:space="preserve">( </w:t>
+        <w:t xml:space="preserve">Utilizando referencia mixta son ( </w:t>
       </w:r>
       <w:r>
         <w:rPr>
           <w:color w:val="FF0000"/>
         </w:rPr>
-        <w:t>J</w:t>
-      </w:r>
-      <w:proofErr w:type="gramEnd"/>
-      <w:r>
-        <w:rPr>
-          <w:color w:val="FF0000"/>
-        </w:rPr>
-        <w:t>$1 | $J1</w:t>
+        <w:t>J$1 | $J1</w:t>
       </w:r>
       <w:r>
         <w:rPr>
@@ -303,6 +292,7 @@
         <w:rPr>
           <w:b/>
           <w:bCs/>
+          <w:noProof/>
         </w:rPr>
         <w:drawing>
           <wp:inline distT="0" distB="0" distL="0" distR="0" wp14:anchorId="0FE0D592" wp14:editId="5D4E8482">
@@ -343,6 +333,236 @@
     </w:p>
     <w:p>
       <w:pPr>
+        <w:pStyle w:val="Prrafodelista"/>
+        <w:numPr>
+          <w:ilvl w:val="0"/>
+          <w:numId w:val="2"/>
+        </w:numPr>
+        <w:tabs>
+          <w:tab w:val="left" w:pos="1260"/>
+        </w:tabs>
+        <w:rPr>
+          <w:b/>
+          <w:bCs/>
+        </w:rPr>
+      </w:pPr>
+      <w:r>
+        <w:rPr>
+          <w:b/>
+          <w:bCs/>
+        </w:rPr>
+        <w:t>Uso de paréntesis en fórmulas</w:t>
+      </w:r>
+    </w:p>
+    <w:p>
+      <w:pPr>
+        <w:pStyle w:val="Prrafodelista"/>
+        <w:numPr>
+          <w:ilvl w:val="0"/>
+          <w:numId w:val="2"/>
+        </w:numPr>
+        <w:tabs>
+          <w:tab w:val="left" w:pos="1260"/>
+        </w:tabs>
+        <w:rPr>
+          <w:b/>
+          <w:bCs/>
+        </w:rPr>
+      </w:pPr>
+      <w:r>
+        <w:rPr>
+          <w:b/>
+          <w:bCs/>
+        </w:rPr>
+        <w:t>Auditorías</w:t>
+      </w:r>
+    </w:p>
+    <w:p>
+      <w:pPr>
+        <w:pStyle w:val="Prrafodelista"/>
+        <w:numPr>
+          <w:ilvl w:val="1"/>
+          <w:numId w:val="2"/>
+        </w:numPr>
+        <w:tabs>
+          <w:tab w:val="left" w:pos="1260"/>
+        </w:tabs>
+        <w:rPr>
+          <w:b/>
+          <w:bCs/>
+        </w:rPr>
+      </w:pPr>
+      <w:r>
+        <w:rPr>
+          <w:b/>
+          <w:bCs/>
+        </w:rPr>
+        <w:t xml:space="preserve">Precedentes </w:t>
+      </w:r>
+    </w:p>
+    <w:p>
+      <w:pPr>
+        <w:pStyle w:val="Prrafodelista"/>
+        <w:numPr>
+          <w:ilvl w:val="1"/>
+          <w:numId w:val="2"/>
+        </w:numPr>
+        <w:tabs>
+          <w:tab w:val="left" w:pos="1260"/>
+        </w:tabs>
+        <w:rPr>
+          <w:b/>
+          <w:bCs/>
+        </w:rPr>
+      </w:pPr>
+      <w:r>
+        <w:rPr>
+          <w:b/>
+          <w:bCs/>
+        </w:rPr>
+        <w:t xml:space="preserve">Dependientes </w:t>
+      </w:r>
+    </w:p>
+    <w:p>
+      <w:pPr>
+        <w:pStyle w:val="Prrafodelista"/>
+        <w:numPr>
+          <w:ilvl w:val="1"/>
+          <w:numId w:val="2"/>
+        </w:numPr>
+        <w:tabs>
+          <w:tab w:val="left" w:pos="1260"/>
+        </w:tabs>
+        <w:rPr>
+          <w:b/>
+          <w:bCs/>
+        </w:rPr>
+      </w:pPr>
+      <w:r>
+        <w:rPr>
+          <w:b/>
+          <w:bCs/>
+        </w:rPr>
+        <w:t xml:space="preserve">Inspección </w:t>
+      </w:r>
+      <w:r>
+        <w:rPr>
+          <w:b/>
+          <w:bCs/>
+        </w:rPr>
+        <w:t>(Ventana de Inspección, fórmulas) Ctrl + fin/inicio Atajo</w:t>
+      </w:r>
+    </w:p>
+    <w:p>
+      <w:pPr>
+        <w:pStyle w:val="Prrafodelista"/>
+        <w:numPr>
+          <w:ilvl w:val="1"/>
+          <w:numId w:val="2"/>
+        </w:numPr>
+        <w:tabs>
+          <w:tab w:val="left" w:pos="1260"/>
+        </w:tabs>
+        <w:rPr>
+          <w:b/>
+          <w:bCs/>
+        </w:rPr>
+      </w:pPr>
+      <w:r>
+        <w:rPr>
+          <w:b/>
+          <w:bCs/>
+        </w:rPr>
+        <w:t xml:space="preserve">Evaluación de fórmulas </w:t>
+      </w:r>
+    </w:p>
+    <w:p>
+      <w:pPr>
+        <w:tabs>
+          <w:tab w:val="left" w:pos="1260"/>
+        </w:tabs>
+        <w:rPr>
+          <w:b/>
+          <w:bCs/>
+        </w:rPr>
+      </w:pPr>
+      <w:r>
+        <w:rPr>
+          <w:b/>
+          <w:bCs/>
+        </w:rPr>
+        <w:drawing>
+          <wp:inline distT="0" distB="0" distL="0" distR="0" wp14:anchorId="3DB1EA99" wp14:editId="731C4A73">
+            <wp:extent cx="6858000" cy="3170555"/>
+            <wp:effectExtent l="0" t="0" r="0" b="0"/>
+            <wp:docPr id="976284403" name="Imagen 1"/>
+            <wp:cNvGraphicFramePr>
+              <a:graphicFrameLocks xmlns:a="http://schemas.openxmlformats.org/drawingml/2006/main" noChangeAspect="1"/>
+            </wp:cNvGraphicFramePr>
+            <a:graphic xmlns:a="http://schemas.openxmlformats.org/drawingml/2006/main">
+              <a:graphicData uri="http://schemas.openxmlformats.org/drawingml/2006/picture">
+                <pic:pic xmlns:pic="http://schemas.openxmlformats.org/drawingml/2006/picture">
+                  <pic:nvPicPr>
+                    <pic:cNvPr id="976284403" name=""/>
+                    <pic:cNvPicPr/>
+                  </pic:nvPicPr>
+                  <pic:blipFill>
+                    <a:blip r:embed="rId9"/>
+                    <a:stretch>
+                      <a:fillRect/>
+                    </a:stretch>
+                  </pic:blipFill>
+                  <pic:spPr>
+                    <a:xfrm>
+                      <a:off x="0" y="0"/>
+                      <a:ext cx="6858000" cy="3170555"/>
+                    </a:xfrm>
+                    <a:prstGeom prst="rect">
+                      <a:avLst/>
+                    </a:prstGeom>
+                  </pic:spPr>
+                </pic:pic>
+              </a:graphicData>
+            </a:graphic>
+          </wp:inline>
+        </w:drawing>
+      </w:r>
+    </w:p>
+    <w:p>
+      <w:pPr>
+        <w:tabs>
+          <w:tab w:val="left" w:pos="1260"/>
+        </w:tabs>
+        <w:rPr>
+          <w:b/>
+          <w:bCs/>
+        </w:rPr>
+      </w:pPr>
+    </w:p>
+    <w:p>
+      <w:pPr>
+        <w:tabs>
+          <w:tab w:val="left" w:pos="1260"/>
+        </w:tabs>
+        <w:rPr>
+          <w:b/>
+          <w:bCs/>
+        </w:rPr>
+      </w:pPr>
+    </w:p>
+    <w:p>
+      <w:pPr>
+        <w:tabs>
+          <w:tab w:val="left" w:pos="1260"/>
+        </w:tabs>
+        <w:rPr>
+          <w:b/>
+          <w:bCs/>
+        </w:rPr>
+      </w:pPr>
+    </w:p>
+    <w:p>
+      <w:pPr>
         <w:tabs>
           <w:tab w:val="left" w:pos="1260"/>
         </w:tabs>
@@ -376,6 +596,119 @@
 <file path=word/numbering.xml><?xml version="1.0" encoding="utf-8"?>
 <w:numbering xmlns:wpc="http://schemas.microsoft.com/office/word/2010/wordprocessingCanvas" xmlns:cx="http://schemas.microsoft.com/office/drawing/2014/chartex" xmlns:cx1="http://schemas.microsoft.com/office/drawing/2015/9/8/chartex" xmlns:cx2="http://schemas.microsoft.com/office/drawing/2015/10/21/chartex" xmlns:cx3="http://schemas.microsoft.com/office/drawing/2016/5/9/chartex" xmlns:cx4="http://schemas.microsoft.com/office/drawing/2016/5/10/chartex" xmlns:cx5="http://schemas.microsoft.com/office/drawing/2016/5/11/chartex" xmlns:cx6="http://schemas.microsoft.com/office/drawing/2016/5/12/chartex" xmlns:cx7="http://schemas.microsoft.com/office/drawing/2016/5/13/chartex" xmlns:cx8="http://schemas.microsoft.com/office/drawing/2016/5/14/chartex" xmlns:mc="http://schemas.openxmlformats.org/markup-compatibility/2006" xmlns:aink="http://schemas.microsoft.com/office/drawing/2016/ink" xmlns:am3d="http://schemas.microsoft.com/office/drawing/2017/model3d" xmlns:o="urn:schemas-microsoft-com:office:office" xmlns:oel="http://schemas.microsoft.com/office/2019/extlst" xmlns:r="http://schemas.openxmlformats.org/officeDocument/2006/relationships" xmlns:m="http://schemas.openxmlformats.org/officeDocument/2006/math" xmlns:v="urn:schemas-microsoft-com:vml" xmlns:wp14="http://schemas.microsoft.com/office/word/2010/wordprocessingDrawing" xmlns:wp="http://schemas.openxmlformats.org/drawingml/2006/wordprocessingDrawing" xmlns:w10="urn:schemas-microsoft-com:office:word" xmlns:w="http://schemas.openxmlformats.org/wordprocessingml/2006/main" xmlns:w14="http://schemas.microsoft.com/office/word/2010/wordml" xmlns:w15="http://schemas.microsoft.com/office/word/2012/wordml" xmlns:w16cex="http://schemas.microsoft.com/office/word/2018/wordml/cex" xmlns:w16cid="http://schemas.microsoft.com/office/word/2016/wordml/cid" xmlns:w16="http://schemas.microsoft.com/office/word/2018/wordml" xmlns:w16du="http://schemas.microsoft.com/office/word/2023/wordml/word16du" xmlns:w16sdtdh="http://schemas.microsoft.com/office/word/2020/wordml/sdtdatahash" xmlns:w16se="http://schemas.microsoft.com/office/word/2015/wordml/symex" xmlns:wpg="http://schemas.microsoft.com/office/word/2010/wordprocessingGroup" xmlns:wpi="http://schemas.microsoft.com/office/word/2010/wordprocessingInk" xmlns:wne="http://schemas.microsoft.com/office/word/2006/wordml" xmlns:wps="http://schemas.microsoft.com/office/word/2010/wordprocessingShape" mc:Ignorable="w14 w15 w16se w16cid w16 w16cex w16sdtdh w16du wp14">
   <w:abstractNum w:abstractNumId="0" w15:restartNumberingAfterBreak="0">
+    <w:nsid w:val="2D9B4100"/>
+    <w:multiLevelType w:val="hybridMultilevel"/>
+    <w:tmpl w:val="E24E545E"/>
+    <w:lvl w:ilvl="0" w:tplc="400A0001">
+      <w:start w:val="1"/>
+      <w:numFmt w:val="bullet"/>
+      <w:lvlText w:val=""/>
+      <w:lvlJc w:val="left"/>
+      <w:pPr>
+        <w:ind w:left="720" w:hanging="360"/>
+      </w:pPr>
+      <w:rPr>
+        <w:rFonts w:ascii="Symbol" w:hAnsi="Symbol" w:hint="default"/>
+      </w:rPr>
+    </w:lvl>
+    <w:lvl w:ilvl="1" w:tplc="400A0003">
+      <w:start w:val="1"/>
+      <w:numFmt w:val="bullet"/>
+      <w:lvlText w:val="o"/>
+      <w:lvlJc w:val="left"/>
+      <w:pPr>
+        <w:ind w:left="1440" w:hanging="360"/>
+      </w:pPr>
+      <w:rPr>
+        <w:rFonts w:ascii="Courier New" w:hAnsi="Courier New" w:cs="Courier New" w:hint="default"/>
+      </w:rPr>
+    </w:lvl>
+    <w:lvl w:ilvl="2" w:tplc="400A0005" w:tentative="1">
+      <w:start w:val="1"/>
+      <w:numFmt w:val="bullet"/>
+      <w:lvlText w:val=""/>
+      <w:lvlJc w:val="left"/>
+      <w:pPr>
+        <w:ind w:left="2160" w:hanging="360"/>
+      </w:pPr>
+      <w:rPr>
+        <w:rFonts w:ascii="Wingdings" w:hAnsi="Wingdings" w:hint="default"/>
+      </w:rPr>
+    </w:lvl>
+    <w:lvl w:ilvl="3" w:tplc="400A0001" w:tentative="1">
+      <w:start w:val="1"/>
+      <w:numFmt w:val="bullet"/>
+      <w:lvlText w:val=""/>
+      <w:lvlJc w:val="left"/>
+      <w:pPr>
+        <w:ind w:left="2880" w:hanging="360"/>
+      </w:pPr>
+      <w:rPr>
+        <w:rFonts w:ascii="Symbol" w:hAnsi="Symbol" w:hint="default"/>
+      </w:rPr>
+    </w:lvl>
+    <w:lvl w:ilvl="4" w:tplc="400A0003" w:tentative="1">
+      <w:start w:val="1"/>
+      <w:numFmt w:val="bullet"/>
+      <w:lvlText w:val="o"/>
+      <w:lvlJc w:val="left"/>
+      <w:pPr>
+        <w:ind w:left="3600" w:hanging="360"/>
+      </w:pPr>
+      <w:rPr>
+        <w:rFonts w:ascii="Courier New" w:hAnsi="Courier New" w:cs="Courier New" w:hint="default"/>
+      </w:rPr>
+    </w:lvl>
+    <w:lvl w:ilvl="5" w:tplc="400A0005" w:tentative="1">
+      <w:start w:val="1"/>
+      <w:numFmt w:val="bullet"/>
+      <w:lvlText w:val=""/>
+      <w:lvlJc w:val="left"/>
+      <w:pPr>
+        <w:ind w:left="4320" w:hanging="360"/>
+      </w:pPr>
+      <w:rPr>
+        <w:rFonts w:ascii="Wingdings" w:hAnsi="Wingdings" w:hint="default"/>
+      </w:rPr>
+    </w:lvl>
+    <w:lvl w:ilvl="6" w:tplc="400A0001" w:tentative="1">
+      <w:start w:val="1"/>
+      <w:numFmt w:val="bullet"/>
+      <w:lvlText w:val=""/>
+      <w:lvlJc w:val="left"/>
+      <w:pPr>
+        <w:ind w:left="5040" w:hanging="360"/>
+      </w:pPr>
+      <w:rPr>
+        <w:rFonts w:ascii="Symbol" w:hAnsi="Symbol" w:hint="default"/>
+      </w:rPr>
+    </w:lvl>
+    <w:lvl w:ilvl="7" w:tplc="400A0003" w:tentative="1">
+      <w:start w:val="1"/>
+      <w:numFmt w:val="bullet"/>
+      <w:lvlText w:val="o"/>
+      <w:lvlJc w:val="left"/>
+      <w:pPr>
+        <w:ind w:left="5760" w:hanging="360"/>
+      </w:pPr>
+      <w:rPr>
+        <w:rFonts w:ascii="Courier New" w:hAnsi="Courier New" w:cs="Courier New" w:hint="default"/>
+      </w:rPr>
+    </w:lvl>
+    <w:lvl w:ilvl="8" w:tplc="400A0005" w:tentative="1">
+      <w:start w:val="1"/>
+      <w:numFmt w:val="bullet"/>
+      <w:lvlText w:val=""/>
+      <w:lvlJc w:val="left"/>
+      <w:pPr>
+        <w:ind w:left="6480" w:hanging="360"/>
+      </w:pPr>
+      <w:rPr>
+        <w:rFonts w:ascii="Wingdings" w:hAnsi="Wingdings" w:hint="default"/>
+      </w:rPr>
+    </w:lvl>
+  </w:abstractNum>
+  <w:abstractNum w:abstractNumId="1" w15:restartNumberingAfterBreak="0">
     <w:nsid w:val="542F5569"/>
     <w:multiLevelType w:val="hybridMultilevel"/>
     <w:tmpl w:val="AF00FED2"/>
@@ -489,6 +822,9 @@
     </w:lvl>
   </w:abstractNum>
   <w:num w:numId="1" w16cid:durableId="1400051811">
+    <w:abstractNumId w:val="1"/>
+  </w:num>
+  <w:num w:numId="2" w16cid:durableId="1498837694">
     <w:abstractNumId w:val="0"/>
   </w:num>
 </w:numbering>

</xml_diff>

<commit_message>
Terminamos Referencias Mixtas v2
</commit_message>
<xml_diff>
--- a/Nota de Avances de Excel.docx
+++ b/Nota de Avances de Excel.docx
@@ -2,18 +2,36 @@
 <file path=word/document.xml><?xml version="1.0" encoding="utf-8"?>
 <w:document xmlns:wpc="http://schemas.microsoft.com/office/word/2010/wordprocessingCanvas" xmlns:cx="http://schemas.microsoft.com/office/drawing/2014/chartex" xmlns:cx1="http://schemas.microsoft.com/office/drawing/2015/9/8/chartex" xmlns:cx2="http://schemas.microsoft.com/office/drawing/2015/10/21/chartex" xmlns:cx3="http://schemas.microsoft.com/office/drawing/2016/5/9/chartex" xmlns:cx4="http://schemas.microsoft.com/office/drawing/2016/5/10/chartex" xmlns:cx5="http://schemas.microsoft.com/office/drawing/2016/5/11/chartex" xmlns:cx6="http://schemas.microsoft.com/office/drawing/2016/5/12/chartex" xmlns:cx7="http://schemas.microsoft.com/office/drawing/2016/5/13/chartex" xmlns:cx8="http://schemas.microsoft.com/office/drawing/2016/5/14/chartex" xmlns:mc="http://schemas.openxmlformats.org/markup-compatibility/2006" xmlns:aink="http://schemas.microsoft.com/office/drawing/2016/ink" xmlns:am3d="http://schemas.microsoft.com/office/drawing/2017/model3d" xmlns:o="urn:schemas-microsoft-com:office:office" xmlns:oel="http://schemas.microsoft.com/office/2019/extlst" xmlns:r="http://schemas.openxmlformats.org/officeDocument/2006/relationships" xmlns:m="http://schemas.openxmlformats.org/officeDocument/2006/math" xmlns:v="urn:schemas-microsoft-com:vml" xmlns:wp14="http://schemas.microsoft.com/office/word/2010/wordprocessingDrawing" xmlns:wp="http://schemas.openxmlformats.org/drawingml/2006/wordprocessingDrawing" xmlns:w10="urn:schemas-microsoft-com:office:word" xmlns:w="http://schemas.openxmlformats.org/wordprocessingml/2006/main" xmlns:w14="http://schemas.microsoft.com/office/word/2010/wordml" xmlns:w15="http://schemas.microsoft.com/office/word/2012/wordml" xmlns:w16cex="http://schemas.microsoft.com/office/word/2018/wordml/cex" xmlns:w16cid="http://schemas.microsoft.com/office/word/2016/wordml/cid" xmlns:w16="http://schemas.microsoft.com/office/word/2018/wordml" xmlns:w16du="http://schemas.microsoft.com/office/word/2023/wordml/word16du" xmlns:w16sdtdh="http://schemas.microsoft.com/office/word/2020/wordml/sdtdatahash" xmlns:w16se="http://schemas.microsoft.com/office/word/2015/wordml/symex" xmlns:wpg="http://schemas.microsoft.com/office/word/2010/wordprocessingGroup" xmlns:wpi="http://schemas.microsoft.com/office/word/2010/wordprocessingInk" xmlns:wne="http://schemas.microsoft.com/office/word/2006/wordml" xmlns:wps="http://schemas.microsoft.com/office/word/2010/wordprocessingShape" mc:Ignorable="w14 w15 w16se w16cid w16 w16cex w16sdtdh w16du wp14">
   <w:body>
-    <w:p/>
+    <w:p>
+      <w:pPr>
+        <w:rPr>
+          <w:rFonts w:ascii="Nunito" w:hAnsi="Nunito"/>
+        </w:rPr>
+      </w:pPr>
+    </w:p>
     <w:p>
       <w:pPr>
         <w:jc w:val="center"/>
-      </w:pPr>
-      <w:r>
+        <w:rPr>
+          <w:rFonts w:ascii="Nunito" w:hAnsi="Nunito"/>
+        </w:rPr>
+      </w:pPr>
+      <w:r>
+        <w:rPr>
+          <w:rFonts w:ascii="Nunito" w:hAnsi="Nunito"/>
+        </w:rPr>
         <w:t>CURSO DE EXCEL BÁSICO A AVANZADO</w:t>
       </w:r>
     </w:p>
     <w:p>
-      <w:r>
-        <w:rPr>
+      <w:pPr>
+        <w:rPr>
+          <w:rFonts w:ascii="Nunito" w:hAnsi="Nunito"/>
+        </w:rPr>
+      </w:pPr>
+      <w:r>
+        <w:rPr>
+          <w:rFonts w:ascii="Nunito" w:hAnsi="Nunito"/>
           <w:noProof/>
         </w:rPr>
         <w:drawing>
@@ -54,31 +72,77 @@
       </w:r>
     </w:p>
     <w:p>
-      <w:r>
-        <w:t>Para obtener más rápido los resultados utilizar: Atajo select Ctrl + Inter</w:t>
+      <w:pPr>
+        <w:rPr>
+          <w:rFonts w:ascii="Nunito" w:hAnsi="Nunito"/>
+        </w:rPr>
+      </w:pPr>
+      <w:r>
+        <w:rPr>
+          <w:rFonts w:ascii="Nunito" w:hAnsi="Nunito"/>
+        </w:rPr>
+        <w:t xml:space="preserve">Para obtener más rápido los resultados utilizar: Atajo </w:t>
+      </w:r>
+      <w:proofErr w:type="spellStart"/>
+      <w:r>
+        <w:rPr>
+          <w:rFonts w:ascii="Nunito" w:hAnsi="Nunito"/>
+        </w:rPr>
+        <w:t>select</w:t>
+      </w:r>
+      <w:proofErr w:type="spellEnd"/>
+      <w:r>
+        <w:rPr>
+          <w:rFonts w:ascii="Nunito" w:hAnsi="Nunito"/>
+        </w:rPr>
+        <w:t xml:space="preserve"> Ctrl + Inter</w:t>
       </w:r>
     </w:p>
     <w:p>
       <w:pPr>
         <w:spacing w:line="240" w:lineRule="auto"/>
-      </w:pPr>
-      <w:r>
-        <w:t xml:space="preserve">Utilizando referencia mixta son ( </w:t>
-      </w:r>
-      <w:r>
-        <w:rPr>
+        <w:rPr>
+          <w:rFonts w:ascii="Nunito" w:hAnsi="Nunito"/>
+        </w:rPr>
+      </w:pPr>
+      <w:r>
+        <w:rPr>
+          <w:rFonts w:ascii="Nunito" w:hAnsi="Nunito"/>
+        </w:rPr>
+        <w:t xml:space="preserve">Utilizando referencia mixta son </w:t>
+      </w:r>
+      <w:proofErr w:type="gramStart"/>
+      <w:r>
+        <w:rPr>
+          <w:rFonts w:ascii="Nunito" w:hAnsi="Nunito"/>
+        </w:rPr>
+        <w:t xml:space="preserve">( </w:t>
+      </w:r>
+      <w:r>
+        <w:rPr>
+          <w:rFonts w:ascii="Nunito" w:hAnsi="Nunito"/>
           <w:color w:val="FF0000"/>
         </w:rPr>
-        <w:t>J$1 | $J1</w:t>
-      </w:r>
-      <w:r>
-        <w:rPr>
+        <w:t>J</w:t>
+      </w:r>
+      <w:proofErr w:type="gramEnd"/>
+      <w:r>
+        <w:rPr>
+          <w:rFonts w:ascii="Nunito" w:hAnsi="Nunito"/>
           <w:color w:val="FF0000"/>
         </w:rPr>
+        <w:t>$1 | $J1</w:t>
+      </w:r>
+      <w:r>
+        <w:rPr>
+          <w:rFonts w:ascii="Nunito" w:hAnsi="Nunito"/>
+          <w:color w:val="FF0000"/>
+        </w:rPr>
         <w:t xml:space="preserve"> </w:t>
       </w:r>
       <w:r>
         <w:rPr>
+          <w:rFonts w:ascii="Nunito" w:hAnsi="Nunito"/>
           <w:color w:val="FF0000"/>
           <w:lang w:val="es-ES"/>
         </w:rPr>
@@ -86,31 +150,41 @@
       </w:r>
       <w:r>
         <w:rPr>
+          <w:rFonts w:ascii="Nunito" w:hAnsi="Nunito"/>
           <w:color w:val="FF0000"/>
         </w:rPr>
         <w:t xml:space="preserve"> </w:t>
       </w:r>
       <w:r>
+        <w:rPr>
+          <w:rFonts w:ascii="Nunito" w:hAnsi="Nunito"/>
+        </w:rPr>
         <w:t xml:space="preserve">) Cualquier de los 2 las son válidas referencias </w:t>
       </w:r>
       <w:r>
         <w:rPr>
+          <w:rFonts w:ascii="Nunito" w:hAnsi="Nunito"/>
           <w:color w:val="FF0000"/>
         </w:rPr>
         <w:t>MIXTAS</w:t>
       </w:r>
       <w:r>
+        <w:rPr>
+          <w:rFonts w:ascii="Nunito" w:hAnsi="Nunito"/>
+        </w:rPr>
         <w:t xml:space="preserve"> </w:t>
       </w:r>
     </w:p>
     <w:p>
       <w:pPr>
         <w:rPr>
+          <w:rFonts w:ascii="Nunito" w:hAnsi="Nunito"/>
           <w:noProof/>
         </w:rPr>
       </w:pPr>
       <w:r>
         <w:rPr>
+          <w:rFonts w:ascii="Nunito" w:hAnsi="Nunito"/>
           <w:noProof/>
         </w:rPr>
         <w:drawing>
@@ -155,9 +229,13 @@
         <w:tabs>
           <w:tab w:val="left" w:pos="1260"/>
         </w:tabs>
-      </w:pPr>
-      <w:r>
-        <w:rPr>
+        <w:rPr>
+          <w:rFonts w:ascii="Nunito" w:hAnsi="Nunito"/>
+        </w:rPr>
+      </w:pPr>
+      <w:r>
+        <w:rPr>
+          <w:rFonts w:ascii="Nunito" w:hAnsi="Nunito"/>
           <w:noProof/>
         </w:rPr>
         <w:drawing>
@@ -208,12 +286,14 @@
           <w:tab w:val="left" w:pos="1260"/>
         </w:tabs>
         <w:rPr>
-          <w:b/>
-          <w:bCs/>
-        </w:rPr>
-      </w:pPr>
-      <w:r>
-        <w:rPr>
+          <w:rFonts w:ascii="Nunito" w:hAnsi="Nunito"/>
+          <w:b/>
+          <w:bCs/>
+        </w:rPr>
+      </w:pPr>
+      <w:r>
+        <w:rPr>
+          <w:rFonts w:ascii="Nunito" w:hAnsi="Nunito"/>
           <w:b/>
           <w:bCs/>
         </w:rPr>
@@ -232,11 +312,15 @@
           <w:tab w:val="left" w:pos="1260"/>
         </w:tabs>
         <w:rPr>
-          <w:b/>
-          <w:bCs/>
-        </w:rPr>
-      </w:pPr>
-      <w:r>
+          <w:rFonts w:ascii="Nunito" w:hAnsi="Nunito"/>
+          <w:b/>
+          <w:bCs/>
+        </w:rPr>
+      </w:pPr>
+      <w:r>
+        <w:rPr>
+          <w:rFonts w:ascii="Nunito" w:hAnsi="Nunito"/>
+        </w:rPr>
         <w:t>Diferencias entre copiar y cortar fórmulas</w:t>
       </w:r>
     </w:p>
@@ -251,11 +335,15 @@
           <w:tab w:val="left" w:pos="1260"/>
         </w:tabs>
         <w:rPr>
-          <w:b/>
-          <w:bCs/>
-        </w:rPr>
-      </w:pPr>
-      <w:r>
+          <w:rFonts w:ascii="Nunito" w:hAnsi="Nunito"/>
+          <w:b/>
+          <w:bCs/>
+        </w:rPr>
+      </w:pPr>
+      <w:r>
+        <w:rPr>
+          <w:rFonts w:ascii="Nunito" w:hAnsi="Nunito"/>
+        </w:rPr>
         <w:t>Precedentes de fórmulas</w:t>
       </w:r>
     </w:p>
@@ -270,11 +358,15 @@
           <w:tab w:val="left" w:pos="1260"/>
         </w:tabs>
         <w:rPr>
-          <w:b/>
-          <w:bCs/>
-        </w:rPr>
-      </w:pPr>
-      <w:r>
+          <w:rFonts w:ascii="Nunito" w:hAnsi="Nunito"/>
+          <w:b/>
+          <w:bCs/>
+        </w:rPr>
+      </w:pPr>
+      <w:r>
+        <w:rPr>
+          <w:rFonts w:ascii="Nunito" w:hAnsi="Nunito"/>
+        </w:rPr>
         <w:t>Referencias absolutas</w:t>
       </w:r>
     </w:p>
@@ -284,12 +376,14 @@
           <w:tab w:val="left" w:pos="1260"/>
         </w:tabs>
         <w:rPr>
-          <w:b/>
-          <w:bCs/>
-        </w:rPr>
-      </w:pPr>
-      <w:r>
-        <w:rPr>
+          <w:rFonts w:ascii="Nunito" w:hAnsi="Nunito"/>
+          <w:b/>
+          <w:bCs/>
+        </w:rPr>
+      </w:pPr>
+      <w:r>
+        <w:rPr>
+          <w:rFonts w:ascii="Nunito" w:hAnsi="Nunito"/>
           <w:b/>
           <w:bCs/>
           <w:noProof/>
@@ -342,12 +436,14 @@
           <w:tab w:val="left" w:pos="1260"/>
         </w:tabs>
         <w:rPr>
-          <w:b/>
-          <w:bCs/>
-        </w:rPr>
-      </w:pPr>
-      <w:r>
-        <w:rPr>
+          <w:rFonts w:ascii="Nunito" w:hAnsi="Nunito"/>
+          <w:b/>
+          <w:bCs/>
+        </w:rPr>
+      </w:pPr>
+      <w:r>
+        <w:rPr>
+          <w:rFonts w:ascii="Nunito" w:hAnsi="Nunito"/>
           <w:b/>
           <w:bCs/>
         </w:rPr>
@@ -365,12 +461,14 @@
           <w:tab w:val="left" w:pos="1260"/>
         </w:tabs>
         <w:rPr>
-          <w:b/>
-          <w:bCs/>
-        </w:rPr>
-      </w:pPr>
-      <w:r>
-        <w:rPr>
+          <w:rFonts w:ascii="Nunito" w:hAnsi="Nunito"/>
+          <w:b/>
+          <w:bCs/>
+        </w:rPr>
+      </w:pPr>
+      <w:r>
+        <w:rPr>
+          <w:rFonts w:ascii="Nunito" w:hAnsi="Nunito"/>
           <w:b/>
           <w:bCs/>
         </w:rPr>
@@ -388,12 +486,14 @@
           <w:tab w:val="left" w:pos="1260"/>
         </w:tabs>
         <w:rPr>
-          <w:b/>
-          <w:bCs/>
-        </w:rPr>
-      </w:pPr>
-      <w:r>
-        <w:rPr>
+          <w:rFonts w:ascii="Nunito" w:hAnsi="Nunito"/>
+          <w:b/>
+          <w:bCs/>
+        </w:rPr>
+      </w:pPr>
+      <w:r>
+        <w:rPr>
+          <w:rFonts w:ascii="Nunito" w:hAnsi="Nunito"/>
           <w:b/>
           <w:bCs/>
         </w:rPr>
@@ -411,12 +511,14 @@
           <w:tab w:val="left" w:pos="1260"/>
         </w:tabs>
         <w:rPr>
-          <w:b/>
-          <w:bCs/>
-        </w:rPr>
-      </w:pPr>
-      <w:r>
-        <w:rPr>
+          <w:rFonts w:ascii="Nunito" w:hAnsi="Nunito"/>
+          <w:b/>
+          <w:bCs/>
+        </w:rPr>
+      </w:pPr>
+      <w:r>
+        <w:rPr>
+          <w:rFonts w:ascii="Nunito" w:hAnsi="Nunito"/>
           <w:b/>
           <w:bCs/>
         </w:rPr>
@@ -434,12 +536,14 @@
           <w:tab w:val="left" w:pos="1260"/>
         </w:tabs>
         <w:rPr>
-          <w:b/>
-          <w:bCs/>
-        </w:rPr>
-      </w:pPr>
-      <w:r>
-        <w:rPr>
+          <w:rFonts w:ascii="Nunito" w:hAnsi="Nunito"/>
+          <w:b/>
+          <w:bCs/>
+        </w:rPr>
+      </w:pPr>
+      <w:r>
+        <w:rPr>
+          <w:rFonts w:ascii="Nunito" w:hAnsi="Nunito"/>
           <w:b/>
           <w:bCs/>
         </w:rPr>
@@ -447,6 +551,7 @@
       </w:r>
       <w:r>
         <w:rPr>
+          <w:rFonts w:ascii="Nunito" w:hAnsi="Nunito"/>
           <w:b/>
           <w:bCs/>
         </w:rPr>
@@ -464,12 +569,14 @@
           <w:tab w:val="left" w:pos="1260"/>
         </w:tabs>
         <w:rPr>
-          <w:b/>
-          <w:bCs/>
-        </w:rPr>
-      </w:pPr>
-      <w:r>
-        <w:rPr>
+          <w:rFonts w:ascii="Nunito" w:hAnsi="Nunito"/>
+          <w:b/>
+          <w:bCs/>
+        </w:rPr>
+      </w:pPr>
+      <w:r>
+        <w:rPr>
+          <w:rFonts w:ascii="Nunito" w:hAnsi="Nunito"/>
           <w:b/>
           <w:bCs/>
         </w:rPr>
@@ -482,14 +589,17 @@
           <w:tab w:val="left" w:pos="1260"/>
         </w:tabs>
         <w:rPr>
-          <w:b/>
-          <w:bCs/>
-        </w:rPr>
-      </w:pPr>
-      <w:r>
-        <w:rPr>
-          <w:b/>
-          <w:bCs/>
+          <w:rFonts w:ascii="Nunito" w:hAnsi="Nunito"/>
+          <w:b/>
+          <w:bCs/>
+        </w:rPr>
+      </w:pPr>
+      <w:r>
+        <w:rPr>
+          <w:rFonts w:ascii="Nunito" w:hAnsi="Nunito"/>
+          <w:b/>
+          <w:bCs/>
+          <w:noProof/>
         </w:rPr>
         <w:drawing>
           <wp:inline distT="0" distB="0" distL="0" distR="0" wp14:anchorId="3DB1EA99" wp14:editId="731C4A73">
@@ -534,52 +644,489 @@
           <w:tab w:val="left" w:pos="1260"/>
         </w:tabs>
         <w:rPr>
-          <w:b/>
-          <w:bCs/>
-        </w:rPr>
-      </w:pPr>
-    </w:p>
-    <w:p>
-      <w:pPr>
+          <w:rFonts w:ascii="Nunito" w:hAnsi="Nunito"/>
+          <w:b/>
+          <w:bCs/>
+        </w:rPr>
+      </w:pPr>
+    </w:p>
+    <w:p>
+      <w:pPr>
+        <w:pStyle w:val="Prrafodelista"/>
+        <w:numPr>
+          <w:ilvl w:val="0"/>
+          <w:numId w:val="3"/>
+        </w:numPr>
         <w:tabs>
           <w:tab w:val="left" w:pos="1260"/>
         </w:tabs>
         <w:rPr>
-          <w:b/>
-          <w:bCs/>
-        </w:rPr>
-      </w:pPr>
-    </w:p>
-    <w:p>
-      <w:pPr>
+          <w:rFonts w:ascii="Nunito" w:hAnsi="Nunito"/>
+          <w:b/>
+          <w:bCs/>
+        </w:rPr>
+      </w:pPr>
+      <w:r>
+        <w:rPr>
+          <w:rFonts w:ascii="Nunito" w:hAnsi="Nunito"/>
+          <w:b/>
+          <w:bCs/>
+        </w:rPr>
+        <w:lastRenderedPageBreak/>
+        <w:t>Auditoria</w:t>
+      </w:r>
+    </w:p>
+    <w:p>
+      <w:pPr>
+        <w:pStyle w:val="Prrafodelista"/>
+        <w:numPr>
+          <w:ilvl w:val="1"/>
+          <w:numId w:val="3"/>
+        </w:numPr>
         <w:tabs>
           <w:tab w:val="left" w:pos="1260"/>
         </w:tabs>
-        <w:rPr>
-          <w:b/>
-          <w:bCs/>
-        </w:rPr>
-      </w:pPr>
-    </w:p>
-    <w:p>
-      <w:pPr>
+        <w:jc w:val="both"/>
+        <w:rPr>
+          <w:rFonts w:ascii="Nunito" w:hAnsi="Nunito"/>
+          <w:b/>
+          <w:bCs/>
+        </w:rPr>
+      </w:pPr>
+      <w:r>
+        <w:rPr>
+          <w:rFonts w:ascii="Nunito" w:hAnsi="Nunito"/>
+          <w:b/>
+          <w:bCs/>
+        </w:rPr>
+        <w:t>Evaluación de fórmulas</w:t>
+      </w:r>
+      <w:r>
+        <w:rPr>
+          <w:rFonts w:ascii="Nunito" w:hAnsi="Nunito"/>
+          <w:b/>
+          <w:bCs/>
+        </w:rPr>
+        <w:t xml:space="preserve"> (Ventana Evaluar fórmula)</w:t>
+      </w:r>
+    </w:p>
+    <w:p>
+      <w:pPr>
+        <w:pStyle w:val="Prrafodelista"/>
+        <w:numPr>
+          <w:ilvl w:val="1"/>
+          <w:numId w:val="3"/>
+        </w:numPr>
         <w:tabs>
           <w:tab w:val="left" w:pos="1260"/>
         </w:tabs>
-        <w:rPr>
-          <w:b/>
-          <w:bCs/>
-        </w:rPr>
-      </w:pPr>
-    </w:p>
-    <w:p>
-      <w:pPr>
+        <w:jc w:val="both"/>
+        <w:rPr>
+          <w:rFonts w:ascii="Nunito" w:hAnsi="Nunito"/>
+          <w:b/>
+          <w:bCs/>
+        </w:rPr>
+      </w:pPr>
+      <w:r>
+        <w:rPr>
+          <w:rFonts w:ascii="Nunito" w:hAnsi="Nunito"/>
+          <w:b/>
+          <w:bCs/>
+        </w:rPr>
+        <w:t>Comprobación de errores en fórmulas</w:t>
+      </w:r>
+    </w:p>
+    <w:p>
+      <w:pPr>
+        <w:pStyle w:val="Prrafodelista"/>
+        <w:numPr>
+          <w:ilvl w:val="2"/>
+          <w:numId w:val="3"/>
+        </w:numPr>
         <w:tabs>
           <w:tab w:val="left" w:pos="1260"/>
         </w:tabs>
-        <w:rPr>
-          <w:b/>
-          <w:bCs/>
+        <w:jc w:val="both"/>
+        <w:rPr>
+          <w:rFonts w:ascii="Nunito" w:hAnsi="Nunito"/>
+          <w:b/>
+          <w:bCs/>
+        </w:rPr>
+      </w:pPr>
+      <w:r>
+        <w:rPr>
+          <w:rFonts w:ascii="Nunito" w:hAnsi="Nunito"/>
+          <w:b/>
+          <w:bCs/>
+        </w:rPr>
+        <w:t>#VALUE!: Operaciones matemáticas con texto</w:t>
+      </w:r>
+    </w:p>
+    <w:p>
+      <w:pPr>
+        <w:pStyle w:val="Prrafodelista"/>
+        <w:numPr>
+          <w:ilvl w:val="2"/>
+          <w:numId w:val="3"/>
+        </w:numPr>
+        <w:tabs>
+          <w:tab w:val="left" w:pos="1260"/>
+        </w:tabs>
+        <w:jc w:val="both"/>
+        <w:rPr>
+          <w:rFonts w:ascii="Nunito" w:hAnsi="Nunito"/>
+          <w:b/>
+          <w:bCs/>
+        </w:rPr>
+      </w:pPr>
+      <w:r>
+        <w:rPr>
+          <w:rFonts w:ascii="Nunito" w:hAnsi="Nunito"/>
+          <w:b/>
+          <w:bCs/>
+        </w:rPr>
+        <w:t>#DIV/0!: División por 0</w:t>
+      </w:r>
+    </w:p>
+    <w:p>
+      <w:pPr>
+        <w:pStyle w:val="Prrafodelista"/>
+        <w:numPr>
+          <w:ilvl w:val="2"/>
+          <w:numId w:val="3"/>
+        </w:numPr>
+        <w:tabs>
+          <w:tab w:val="left" w:pos="1260"/>
+        </w:tabs>
+        <w:jc w:val="both"/>
+        <w:rPr>
+          <w:rFonts w:ascii="Nunito" w:hAnsi="Nunito"/>
+          <w:b/>
+          <w:bCs/>
+        </w:rPr>
+      </w:pPr>
+      <w:r>
+        <w:rPr>
+          <w:rFonts w:ascii="Nunito" w:hAnsi="Nunito"/>
+          <w:b/>
+          <w:bCs/>
+        </w:rPr>
+        <w:t xml:space="preserve">#REF!: Referencia de celda en fórmula o </w:t>
+      </w:r>
+      <w:r>
+        <w:rPr>
+          <w:rFonts w:ascii="Nunito" w:hAnsi="Nunito"/>
+          <w:b/>
+          <w:bCs/>
+        </w:rPr>
+        <w:t>función</w:t>
+      </w:r>
+      <w:r>
+        <w:rPr>
+          <w:rFonts w:ascii="Nunito" w:hAnsi="Nunito"/>
+          <w:b/>
+          <w:bCs/>
+        </w:rPr>
+        <w:t xml:space="preserve"> no válida</w:t>
+      </w:r>
+    </w:p>
+    <w:p>
+      <w:pPr>
+        <w:tabs>
+          <w:tab w:val="left" w:pos="1260"/>
+        </w:tabs>
+        <w:jc w:val="both"/>
+        <w:rPr>
+          <w:rFonts w:ascii="Nunito" w:hAnsi="Nunito"/>
+          <w:b/>
+          <w:bCs/>
+        </w:rPr>
+      </w:pPr>
+      <w:r>
+        <w:rPr>
+          <w:rFonts w:ascii="Nunito" w:hAnsi="Nunito"/>
+          <w:b/>
+          <w:bCs/>
+        </w:rPr>
+        <w:drawing>
+          <wp:inline distT="0" distB="0" distL="0" distR="0" wp14:anchorId="17B81830" wp14:editId="4A203139">
+            <wp:extent cx="6858000" cy="2485390"/>
+            <wp:effectExtent l="0" t="0" r="0" b="0"/>
+            <wp:docPr id="1153193129" name="Imagen 1"/>
+            <wp:cNvGraphicFramePr>
+              <a:graphicFrameLocks xmlns:a="http://schemas.openxmlformats.org/drawingml/2006/main" noChangeAspect="1"/>
+            </wp:cNvGraphicFramePr>
+            <a:graphic xmlns:a="http://schemas.openxmlformats.org/drawingml/2006/main">
+              <a:graphicData uri="http://schemas.openxmlformats.org/drawingml/2006/picture">
+                <pic:pic xmlns:pic="http://schemas.openxmlformats.org/drawingml/2006/picture">
+                  <pic:nvPicPr>
+                    <pic:cNvPr id="1153193129" name=""/>
+                    <pic:cNvPicPr/>
+                  </pic:nvPicPr>
+                  <pic:blipFill>
+                    <a:blip r:embed="rId10"/>
+                    <a:stretch>
+                      <a:fillRect/>
+                    </a:stretch>
+                  </pic:blipFill>
+                  <pic:spPr>
+                    <a:xfrm>
+                      <a:off x="0" y="0"/>
+                      <a:ext cx="6858000" cy="2485390"/>
+                    </a:xfrm>
+                    <a:prstGeom prst="rect">
+                      <a:avLst/>
+                    </a:prstGeom>
+                  </pic:spPr>
+                </pic:pic>
+              </a:graphicData>
+            </a:graphic>
+          </wp:inline>
+        </w:drawing>
+      </w:r>
+    </w:p>
+    <w:p>
+      <w:pPr>
+        <w:tabs>
+          <w:tab w:val="left" w:pos="1260"/>
+        </w:tabs>
+        <w:jc w:val="both"/>
+        <w:rPr>
+          <w:rFonts w:ascii="Nunito" w:hAnsi="Nunito"/>
+          <w:b/>
+          <w:bCs/>
+        </w:rPr>
+      </w:pPr>
+      <w:r>
+        <w:rPr>
+          <w:rFonts w:ascii="Nunito" w:hAnsi="Nunito"/>
+          <w:b/>
+          <w:bCs/>
+        </w:rPr>
+        <w:drawing>
+          <wp:inline distT="0" distB="0" distL="0" distR="0" wp14:anchorId="2C0F26EC" wp14:editId="7F542752">
+            <wp:extent cx="6858000" cy="2673985"/>
+            <wp:effectExtent l="0" t="0" r="0" b="0"/>
+            <wp:docPr id="653269442" name="Imagen 1"/>
+            <wp:cNvGraphicFramePr>
+              <a:graphicFrameLocks xmlns:a="http://schemas.openxmlformats.org/drawingml/2006/main" noChangeAspect="1"/>
+            </wp:cNvGraphicFramePr>
+            <a:graphic xmlns:a="http://schemas.openxmlformats.org/drawingml/2006/main">
+              <a:graphicData uri="http://schemas.openxmlformats.org/drawingml/2006/picture">
+                <pic:pic xmlns:pic="http://schemas.openxmlformats.org/drawingml/2006/picture">
+                  <pic:nvPicPr>
+                    <pic:cNvPr id="653269442" name=""/>
+                    <pic:cNvPicPr/>
+                  </pic:nvPicPr>
+                  <pic:blipFill>
+                    <a:blip r:embed="rId11"/>
+                    <a:stretch>
+                      <a:fillRect/>
+                    </a:stretch>
+                  </pic:blipFill>
+                  <pic:spPr>
+                    <a:xfrm>
+                      <a:off x="0" y="0"/>
+                      <a:ext cx="6858000" cy="2673985"/>
+                    </a:xfrm>
+                    <a:prstGeom prst="rect">
+                      <a:avLst/>
+                    </a:prstGeom>
+                  </pic:spPr>
+                </pic:pic>
+              </a:graphicData>
+            </a:graphic>
+          </wp:inline>
+        </w:drawing>
+      </w:r>
+    </w:p>
+    <w:p>
+      <w:pPr>
+        <w:rPr>
+          <w:rFonts w:ascii="Nunito" w:hAnsi="Nunito"/>
+        </w:rPr>
+      </w:pPr>
+    </w:p>
+    <w:p>
+      <w:pPr>
+        <w:rPr>
+          <w:rFonts w:ascii="Nunito" w:hAnsi="Nunito"/>
+        </w:rPr>
+      </w:pPr>
+    </w:p>
+    <w:p>
+      <w:pPr>
+        <w:rPr>
+          <w:rFonts w:ascii="Nunito" w:hAnsi="Nunito"/>
+        </w:rPr>
+      </w:pPr>
+    </w:p>
+    <w:p>
+      <w:pPr>
+        <w:rPr>
+          <w:rFonts w:ascii="Nunito" w:hAnsi="Nunito"/>
+        </w:rPr>
+      </w:pPr>
+    </w:p>
+    <w:p>
+      <w:pPr>
+        <w:rPr>
+          <w:rFonts w:ascii="Nunito" w:hAnsi="Nunito"/>
+        </w:rPr>
+      </w:pPr>
+    </w:p>
+    <w:p>
+      <w:pPr>
+        <w:rPr>
+          <w:rFonts w:ascii="Nunito" w:hAnsi="Nunito"/>
+        </w:rPr>
+      </w:pPr>
+    </w:p>
+    <w:p>
+      <w:pPr>
+        <w:rPr>
+          <w:rFonts w:ascii="Nunito" w:hAnsi="Nunito"/>
+        </w:rPr>
+      </w:pPr>
+    </w:p>
+    <w:p>
+      <w:pPr>
+        <w:rPr>
+          <w:rFonts w:ascii="Nunito" w:hAnsi="Nunito"/>
+        </w:rPr>
+      </w:pPr>
+    </w:p>
+    <w:p>
+      <w:pPr>
+        <w:pStyle w:val="Prrafodelista"/>
+        <w:numPr>
+          <w:ilvl w:val="0"/>
+          <w:numId w:val="3"/>
+        </w:numPr>
+        <w:rPr>
+          <w:rFonts w:ascii="Nunito" w:hAnsi="Nunito"/>
+        </w:rPr>
+      </w:pPr>
+      <w:r>
+        <w:rPr>
+          <w:rFonts w:ascii="Nunito" w:hAnsi="Nunito"/>
+        </w:rPr>
+        <w:lastRenderedPageBreak/>
+        <w:t xml:space="preserve">Funciones en Excel </w:t>
+      </w:r>
+    </w:p>
+    <w:p>
+      <w:pPr>
+        <w:pStyle w:val="Prrafodelista"/>
+        <w:numPr>
+          <w:ilvl w:val="1"/>
+          <w:numId w:val="3"/>
+        </w:numPr>
+        <w:rPr>
+          <w:rFonts w:ascii="Nunito" w:hAnsi="Nunito"/>
+        </w:rPr>
+      </w:pPr>
+      <w:r>
+        <w:rPr>
+          <w:rFonts w:ascii="Nunito" w:hAnsi="Nunito"/>
+        </w:rPr>
+        <w:t>Sintaxis</w:t>
+      </w:r>
+    </w:p>
+    <w:p>
+      <w:pPr>
+        <w:pStyle w:val="Prrafodelista"/>
+        <w:numPr>
+          <w:ilvl w:val="1"/>
+          <w:numId w:val="3"/>
+        </w:numPr>
+        <w:rPr>
+          <w:rFonts w:ascii="Nunito" w:hAnsi="Nunito"/>
+        </w:rPr>
+      </w:pPr>
+      <w:r>
+        <w:rPr>
+          <w:rFonts w:ascii="Nunito" w:hAnsi="Nunito"/>
+        </w:rPr>
+        <w:t xml:space="preserve">Funciones de obligada memorización </w:t>
+      </w:r>
+    </w:p>
+    <w:p>
+      <w:pPr>
+        <w:pStyle w:val="Prrafodelista"/>
+        <w:numPr>
+          <w:ilvl w:val="2"/>
+          <w:numId w:val="3"/>
+        </w:numPr>
+        <w:rPr>
+          <w:rFonts w:ascii="Nunito" w:hAnsi="Nunito"/>
+        </w:rPr>
+      </w:pPr>
+      <w:r>
+        <w:rPr>
+          <w:rFonts w:ascii="Nunito" w:hAnsi="Nunito"/>
+        </w:rPr>
+        <w:t>Suma</w:t>
+      </w:r>
+    </w:p>
+    <w:p>
+      <w:pPr>
+        <w:pStyle w:val="Prrafodelista"/>
+        <w:numPr>
+          <w:ilvl w:val="2"/>
+          <w:numId w:val="3"/>
+        </w:numPr>
+        <w:rPr>
+          <w:rFonts w:ascii="Nunito" w:hAnsi="Nunito"/>
+        </w:rPr>
+      </w:pPr>
+      <w:r>
+        <w:rPr>
+          <w:rFonts w:ascii="Nunito" w:hAnsi="Nunito"/>
+        </w:rPr>
+        <w:t xml:space="preserve">Promedio </w:t>
+      </w:r>
+    </w:p>
+    <w:p>
+      <w:pPr>
+        <w:pStyle w:val="Prrafodelista"/>
+        <w:numPr>
+          <w:ilvl w:val="2"/>
+          <w:numId w:val="3"/>
+        </w:numPr>
+        <w:rPr>
+          <w:rFonts w:ascii="Nunito" w:hAnsi="Nunito"/>
+        </w:rPr>
+      </w:pPr>
+      <w:r>
+        <w:rPr>
+          <w:rFonts w:ascii="Nunito" w:hAnsi="Nunito"/>
+        </w:rPr>
+        <w:t>Máximo</w:t>
+      </w:r>
+    </w:p>
+    <w:p>
+      <w:pPr>
+        <w:pStyle w:val="Prrafodelista"/>
+        <w:numPr>
+          <w:ilvl w:val="2"/>
+          <w:numId w:val="3"/>
+        </w:numPr>
+        <w:rPr>
+          <w:rFonts w:ascii="Nunito" w:hAnsi="Nunito"/>
+        </w:rPr>
+      </w:pPr>
+      <w:r>
+        <w:rPr>
+          <w:rFonts w:ascii="Nunito" w:hAnsi="Nunito"/>
+        </w:rPr>
+        <w:t>Mínimo</w:t>
+      </w:r>
+    </w:p>
+    <w:p>
+      <w:pPr>
+        <w:rPr>
+          <w:rFonts w:ascii="Nunito" w:hAnsi="Nunito"/>
         </w:rPr>
       </w:pPr>
     </w:p>
@@ -709,6 +1256,119 @@
     </w:lvl>
   </w:abstractNum>
   <w:abstractNum w:abstractNumId="1" w15:restartNumberingAfterBreak="0">
+    <w:nsid w:val="43276D82"/>
+    <w:multiLevelType w:val="hybridMultilevel"/>
+    <w:tmpl w:val="758A9D24"/>
+    <w:lvl w:ilvl="0" w:tplc="400A0001">
+      <w:start w:val="1"/>
+      <w:numFmt w:val="bullet"/>
+      <w:lvlText w:val=""/>
+      <w:lvlJc w:val="left"/>
+      <w:pPr>
+        <w:ind w:left="720" w:hanging="360"/>
+      </w:pPr>
+      <w:rPr>
+        <w:rFonts w:ascii="Symbol" w:hAnsi="Symbol" w:hint="default"/>
+      </w:rPr>
+    </w:lvl>
+    <w:lvl w:ilvl="1" w:tplc="400A0003">
+      <w:start w:val="1"/>
+      <w:numFmt w:val="bullet"/>
+      <w:lvlText w:val="o"/>
+      <w:lvlJc w:val="left"/>
+      <w:pPr>
+        <w:ind w:left="1440" w:hanging="360"/>
+      </w:pPr>
+      <w:rPr>
+        <w:rFonts w:ascii="Courier New" w:hAnsi="Courier New" w:cs="Courier New" w:hint="default"/>
+      </w:rPr>
+    </w:lvl>
+    <w:lvl w:ilvl="2" w:tplc="400A0005">
+      <w:start w:val="1"/>
+      <w:numFmt w:val="bullet"/>
+      <w:lvlText w:val=""/>
+      <w:lvlJc w:val="left"/>
+      <w:pPr>
+        <w:ind w:left="2160" w:hanging="360"/>
+      </w:pPr>
+      <w:rPr>
+        <w:rFonts w:ascii="Wingdings" w:hAnsi="Wingdings" w:hint="default"/>
+      </w:rPr>
+    </w:lvl>
+    <w:lvl w:ilvl="3" w:tplc="400A0001" w:tentative="1">
+      <w:start w:val="1"/>
+      <w:numFmt w:val="bullet"/>
+      <w:lvlText w:val=""/>
+      <w:lvlJc w:val="left"/>
+      <w:pPr>
+        <w:ind w:left="2880" w:hanging="360"/>
+      </w:pPr>
+      <w:rPr>
+        <w:rFonts w:ascii="Symbol" w:hAnsi="Symbol" w:hint="default"/>
+      </w:rPr>
+    </w:lvl>
+    <w:lvl w:ilvl="4" w:tplc="400A0003" w:tentative="1">
+      <w:start w:val="1"/>
+      <w:numFmt w:val="bullet"/>
+      <w:lvlText w:val="o"/>
+      <w:lvlJc w:val="left"/>
+      <w:pPr>
+        <w:ind w:left="3600" w:hanging="360"/>
+      </w:pPr>
+      <w:rPr>
+        <w:rFonts w:ascii="Courier New" w:hAnsi="Courier New" w:cs="Courier New" w:hint="default"/>
+      </w:rPr>
+    </w:lvl>
+    <w:lvl w:ilvl="5" w:tplc="400A0005" w:tentative="1">
+      <w:start w:val="1"/>
+      <w:numFmt w:val="bullet"/>
+      <w:lvlText w:val=""/>
+      <w:lvlJc w:val="left"/>
+      <w:pPr>
+        <w:ind w:left="4320" w:hanging="360"/>
+      </w:pPr>
+      <w:rPr>
+        <w:rFonts w:ascii="Wingdings" w:hAnsi="Wingdings" w:hint="default"/>
+      </w:rPr>
+    </w:lvl>
+    <w:lvl w:ilvl="6" w:tplc="400A0001" w:tentative="1">
+      <w:start w:val="1"/>
+      <w:numFmt w:val="bullet"/>
+      <w:lvlText w:val=""/>
+      <w:lvlJc w:val="left"/>
+      <w:pPr>
+        <w:ind w:left="5040" w:hanging="360"/>
+      </w:pPr>
+      <w:rPr>
+        <w:rFonts w:ascii="Symbol" w:hAnsi="Symbol" w:hint="default"/>
+      </w:rPr>
+    </w:lvl>
+    <w:lvl w:ilvl="7" w:tplc="400A0003" w:tentative="1">
+      <w:start w:val="1"/>
+      <w:numFmt w:val="bullet"/>
+      <w:lvlText w:val="o"/>
+      <w:lvlJc w:val="left"/>
+      <w:pPr>
+        <w:ind w:left="5760" w:hanging="360"/>
+      </w:pPr>
+      <w:rPr>
+        <w:rFonts w:ascii="Courier New" w:hAnsi="Courier New" w:cs="Courier New" w:hint="default"/>
+      </w:rPr>
+    </w:lvl>
+    <w:lvl w:ilvl="8" w:tplc="400A0005" w:tentative="1">
+      <w:start w:val="1"/>
+      <w:numFmt w:val="bullet"/>
+      <w:lvlText w:val=""/>
+      <w:lvlJc w:val="left"/>
+      <w:pPr>
+        <w:ind w:left="6480" w:hanging="360"/>
+      </w:pPr>
+      <w:rPr>
+        <w:rFonts w:ascii="Wingdings" w:hAnsi="Wingdings" w:hint="default"/>
+      </w:rPr>
+    </w:lvl>
+  </w:abstractNum>
+  <w:abstractNum w:abstractNumId="2" w15:restartNumberingAfterBreak="0">
     <w:nsid w:val="542F5569"/>
     <w:multiLevelType w:val="hybridMultilevel"/>
     <w:tmpl w:val="AF00FED2"/>
@@ -822,10 +1482,13 @@
     </w:lvl>
   </w:abstractNum>
   <w:num w:numId="1" w16cid:durableId="1400051811">
-    <w:abstractNumId w:val="1"/>
+    <w:abstractNumId w:val="2"/>
   </w:num>
   <w:num w:numId="2" w16cid:durableId="1498837694">
     <w:abstractNumId w:val="0"/>
+  </w:num>
+  <w:num w:numId="3" w16cid:durableId="94403363">
+    <w:abstractNumId w:val="1"/>
   </w:num>
 </w:numbering>
 </file>

</xml_diff>